<commit_message>
Added images to provide space for student answers. Updated the README.md document (which  isn't part of the web site, just the GitHub repo).
</commit_message>
<xml_diff>
--- a/content/lessons/summary-interval.docx
+++ b/content/lessons/summary-interval.docx
@@ -60,6 +60,169 @@
         <w:t xml:space="preserve">Lesson</w:t>
       </w:r>
     </w:p>
+    <w:tbl>
+      <w:tblPr>
+        <w:tblStyle w:val="Table"/>
+        <w:tblW w:type="pct" w:w="0.0"/>
+        <w:tblLook w:firstRow="1"/>
+      </w:tblPr>
+      <w:tblGrid/>
+      <w:tr>
+        <w:trPr>
+          <w:cnfStyle w:firstRow="1"/>
+        </w:trPr>
+        <w:tc>
+          <w:tcPr>
+            <w:tcBorders>
+              <w:bottom w:val="single"/>
+            </w:tcBorders>
+            <w:vAlign w:val="bottom"/>
+          </w:tcPr>
+          <w:p>
+            <w:pPr>
+              <w:pStyle w:val="Compact"/>
+              <w:jc w:val="left"/>
+            </w:pPr>
+            <w:r>
+              <w:t xml:space="preserve">One</w:t>
+            </w:r>
+          </w:p>
+        </w:tc>
+        <w:tc>
+          <w:tcPr>
+            <w:tcBorders>
+              <w:bottom w:val="single"/>
+            </w:tcBorders>
+            <w:vAlign w:val="bottom"/>
+          </w:tcPr>
+          <w:p>
+            <w:pPr>
+              <w:pStyle w:val="Compact"/>
+              <w:jc w:val="center"/>
+            </w:pPr>
+            <w:r>
+              <w:t xml:space="preserve">20mm</w:t>
+            </w:r>
+          </w:p>
+        </w:tc>
+        <w:tc>
+          <w:tcPr>
+            <w:tcBorders>
+              <w:bottom w:val="single"/>
+            </w:tcBorders>
+            <w:vAlign w:val="bottom"/>
+          </w:tcPr>
+          <w:p>
+            <w:pPr>
+              <w:pStyle w:val="Compact"/>
+              <w:jc w:val="center"/>
+            </w:pPr>
+            <w:r>
+              <w:t xml:space="preserve">75mm</w:t>
+            </w:r>
+          </w:p>
+        </w:tc>
+      </w:tr>
+      <w:tr>
+        <w:tc>
+          <w:p>
+            <w:pPr>
+              <w:pStyle w:val="Compact"/>
+              <w:jc w:val="left"/>
+            </w:pPr>
+            <w:r>
+              <w:t xml:space="preserve">Two</w:t>
+            </w:r>
+          </w:p>
+        </w:tc>
+        <w:tc>
+          <w:p>
+            <w:pPr>
+              <w:pStyle w:val="Compact"/>
+              <w:jc w:val="center"/>
+            </w:pPr>
+          </w:p>
+        </w:tc>
+        <w:tc>
+          <w:p>
+            <w:pPr>
+              <w:pStyle w:val="Compact"/>
+              <w:jc w:val="center"/>
+            </w:pPr>
+          </w:p>
+        </w:tc>
+      </w:tr>
+      <w:tr>
+        <w:tc>
+          <w:p>
+            <w:pPr>
+              <w:pStyle w:val="Compact"/>
+              <w:jc w:val="left"/>
+            </w:pPr>
+            <w:r>
+              <w:t xml:space="preserve">Three</w:t>
+            </w:r>
+          </w:p>
+        </w:tc>
+        <w:tc>
+          <w:p>
+            <w:pPr>
+              <w:pStyle w:val="Compact"/>
+              <w:jc w:val="center"/>
+            </w:pPr>
+            <w:r>
+              <w:t xml:space="preserve">a</w:t>
+            </w:r>
+          </w:p>
+        </w:tc>
+        <w:tc>
+          <w:p>
+            <w:pPr>
+              <w:pStyle w:val="Compact"/>
+              <w:jc w:val="center"/>
+            </w:pPr>
+            <w:r>
+              <w:t xml:space="preserve">b</w:t>
+            </w:r>
+          </w:p>
+        </w:tc>
+      </w:tr>
+      <w:tr>
+        <w:tc>
+          <w:p>
+            <w:pPr>
+              <w:pStyle w:val="Compact"/>
+              <w:jc w:val="left"/>
+            </w:pPr>
+            <w:r>
+              <w:t xml:space="preserve">Five</w:t>
+            </w:r>
+          </w:p>
+        </w:tc>
+        <w:tc>
+          <w:p>
+            <w:pPr>
+              <w:pStyle w:val="Compact"/>
+              <w:jc w:val="center"/>
+            </w:pPr>
+            <w:r>
+              <w:t xml:space="preserve">c</w:t>
+            </w:r>
+          </w:p>
+        </w:tc>
+        <w:tc>
+          <w:p>
+            <w:pPr>
+              <w:pStyle w:val="Compact"/>
+              <w:jc w:val="center"/>
+            </w:pPr>
+            <w:r>
+              <w:t xml:space="preserve">d</w:t>
+            </w:r>
+          </w:p>
+        </w:tc>
+      </w:tr>
+    </w:tbl>
     <w:p>
       <w:pPr>
         <w:pStyle w:val="Heading1"/>
@@ -660,8 +823,19 @@
         <w:pStyle w:val="FirstParagraph"/>
       </w:pPr>
       <w:r>
-        <w:t xml:space="preserve">Version 0.1, 2019-04-23, Daniel Kaplan</w:t>
-      </w:r>
+        <w:t xml:space="preserve">Version 0.2, 2019-04-25, Daniel Kaplan,</w:t>
+      </w:r>
+      <w:r>
+        <w:t xml:space="preserve"> </w:t>
+      </w:r>
+      <w:hyperlink r:id="rId23">
+        <w:r>
+          <w:rPr>
+            <w:rStyle w:val="Hyperlink"/>
+          </w:rPr>
+          <w:t xml:space="preserve">Word version</w:t>
+        </w:r>
+      </w:hyperlink>
     </w:p>
     <w:sectPr>
       <w:headerReference w:type="first" r:id="rId9"/>

</xml_diff>